<commit_message>
Revised list of indicators for Q. Roo
</commit_message>
<xml_diff>
--- a/Indicators/IndicatorsforQuintanaRoo.docx
+++ b/Indicators/IndicatorsforQuintanaRoo.docx
@@ -35,13 +35,8 @@
         </w:numPr>
       </w:pPr>
       <w:r>
-        <w:t xml:space="preserve">Case study for Q. </w:t>
-      </w:r>
-      <w:proofErr w:type="spellStart"/>
-      <w:r>
-        <w:t>Roo</w:t>
-      </w:r>
-      <w:proofErr w:type="spellEnd"/>
+        <w:t>Case study for Q. Roo</w:t>
+      </w:r>
       <w:r>
         <w:t xml:space="preserve"> (objectives -&gt; indicators -&gt; data analysis -&gt; results</w:t>
       </w:r>
@@ -72,8 +67,6 @@
       <w:r>
         <w:t>er presentation, make revisions</w:t>
       </w:r>
-      <w:bookmarkStart w:id="0" w:name="_GoBack"/>
-      <w:bookmarkEnd w:id="0"/>
     </w:p>
     <w:p>
       <w:pPr>
@@ -99,62 +92,84 @@
     </w:p>
     <w:p>
       <w:r>
-        <w:t>-Commercial importance: abundance, biomass, size, and landings (</w:t>
-      </w:r>
-      <w:proofErr w:type="spellStart"/>
-      <w:r>
-        <w:t>langosta</w:t>
-      </w:r>
-      <w:proofErr w:type="spellEnd"/>
-      <w:r>
-        <w:t xml:space="preserve">, </w:t>
-      </w:r>
-      <w:proofErr w:type="spellStart"/>
-      <w:r>
-        <w:t>escama</w:t>
-      </w:r>
-      <w:proofErr w:type="spellEnd"/>
-      <w:r>
-        <w:t xml:space="preserve">, </w:t>
-      </w:r>
-      <w:proofErr w:type="spellStart"/>
-      <w:r>
-        <w:t>caracol</w:t>
-      </w:r>
-      <w:proofErr w:type="spellEnd"/>
+        <w:t xml:space="preserve">-Commercial importance: </w:t>
+      </w:r>
+      <w:r>
+        <w:t>Density (abundance)</w:t>
+      </w:r>
+      <w:r>
+        <w:t xml:space="preserve">, biomass, </w:t>
+      </w:r>
+      <w:r>
+        <w:t>density of mature organisms (</w:t>
+      </w:r>
+      <w:r>
+        <w:t>size</w:t>
+      </w:r>
       <w:r>
         <w:t>)</w:t>
       </w:r>
-    </w:p>
-    <w:p>
-      <w:r>
+      <w:r>
+        <w:t xml:space="preserve">, and </w:t>
+      </w:r>
+      <w:r>
+        <w:t xml:space="preserve">objective species </w:t>
+      </w:r>
+      <w:r>
+        <w:t>landings (langosta, escama, caracol)</w:t>
+      </w:r>
+    </w:p>
+    <w:p>
+      <w:r>
+        <w:t>-Caracol Rosado: abundance, biomass, size etc.</w:t>
+      </w:r>
+      <w:r>
+        <w:t xml:space="preserve"> (not allowed to fish in re</w:t>
+      </w:r>
+      <w:r>
+        <w:t>serve or control = counterfactu</w:t>
+      </w:r>
+      <w:r>
+        <w:t>al)</w:t>
+      </w:r>
+    </w:p>
+    <w:p>
+      <w:r>
+        <w:t>-Improvements in catch outside of reserve = landings</w:t>
+      </w:r>
+      <w:r>
+        <w:t xml:space="preserve"> (total and objective species)</w:t>
+      </w:r>
+    </w:p>
+    <w:p>
+      <w:r>
+        <w:t>-Resiliency = ? we can’t address. Biodiversity is one thing that helps…</w:t>
+      </w:r>
+    </w:p>
+    <w:p>
+      <w:r>
+        <w:tab/>
+        <w:t>-Species richness or</w:t>
+      </w:r>
+      <w:r>
+        <w:t xml:space="preserve"> biodiversity indices</w:t>
+      </w:r>
+    </w:p>
+    <w:p>
+      <w:pPr>
+        <w:rPr>
+          <w:b/>
+        </w:rPr>
+      </w:pPr>
+      <w:r>
+        <w:tab/>
         <w:t>-</w:t>
       </w:r>
-      <w:proofErr w:type="spellStart"/>
-      <w:r>
-        <w:t>Caracol</w:t>
-      </w:r>
-      <w:proofErr w:type="spellEnd"/>
-      <w:r>
-        <w:t xml:space="preserve"> Rosado: abundance, biomass, size etc.</w:t>
-      </w:r>
-    </w:p>
-    <w:p>
-      <w:r>
-        <w:t>-Improvements in catch outside of reserve = landings</w:t>
-      </w:r>
-    </w:p>
-    <w:p>
-      <w:r>
-        <w:t xml:space="preserve">-Resiliency </w:t>
-      </w:r>
-      <w:proofErr w:type="gramStart"/>
-      <w:r>
-        <w:t>= ?</w:t>
-      </w:r>
-      <w:proofErr w:type="gramEnd"/>
-      <w:r>
-        <w:t xml:space="preserve"> we can’t address. Biodiversity is one thing that helps…</w:t>
+      <w:r>
+        <w:rPr>
+          <w:b/>
+        </w:rPr>
+        <w:t>Natural disturbance description</w:t>
       </w:r>
     </w:p>
     <w:p/>
@@ -177,7 +192,19 @@
     </w:p>
     <w:p>
       <w:r>
-        <w:t>-landings (total and managed species)</w:t>
+        <w:t>-</w:t>
+      </w:r>
+      <w:r>
+        <w:rPr>
+          <w:b/>
+        </w:rPr>
+        <w:t>landings (total and objective</w:t>
+      </w:r>
+      <w:r>
+        <w:rPr>
+          <w:b/>
+        </w:rPr>
+        <w:t xml:space="preserve"> species)</w:t>
       </w:r>
     </w:p>
     <w:p>
@@ -191,6 +218,28 @@
         <w:tab/>
         <w:t>-We may have price</w:t>
       </w:r>
+      <w:bookmarkStart w:id="0" w:name="_GoBack"/>
+      <w:bookmarkEnd w:id="0"/>
+    </w:p>
+    <w:p>
+      <w:r>
+        <w:t>-community knowledge of reserves</w:t>
+      </w:r>
+    </w:p>
+    <w:p>
+      <w:r>
+        <w:tab/>
+        <w:t>-type of reserve</w:t>
+      </w:r>
+    </w:p>
+    <w:p>
+      <w:r>
+        <w:tab/>
+        <w:t>-reserve objectiv</w:t>
+      </w:r>
+      <w:r>
+        <w:t>es</w:t>
+      </w:r>
     </w:p>
     <w:p>
       <w:r>
@@ -215,6 +264,7 @@
     <w:p/>
     <w:p>
       <w:r>
+        <w:lastRenderedPageBreak/>
         <w:t>Governance:</w:t>
       </w:r>
     </w:p>
@@ -226,15 +276,7 @@
         <w:t>all information</w:t>
       </w:r>
       <w:r>
-        <w:t xml:space="preserve"> (</w:t>
-      </w:r>
-      <w:proofErr w:type="spellStart"/>
-      <w:r>
-        <w:t>Caio</w:t>
-      </w:r>
-      <w:proofErr w:type="spellEnd"/>
-      <w:r>
-        <w:t xml:space="preserve"> has the list of matching the questions with the indicators)</w:t>
+        <w:t xml:space="preserve"> (Caio has the list of matching the questions with the indicators)</w:t>
       </w:r>
     </w:p>
     <w:p/>
@@ -625,6 +667,7 @@
     <w:lsdException w:name="HTML Sample" w:semiHidden="1" w:unhideWhenUsed="1"/>
     <w:lsdException w:name="HTML Typewriter" w:semiHidden="1" w:unhideWhenUsed="1"/>
     <w:lsdException w:name="HTML Variable" w:semiHidden="1" w:unhideWhenUsed="1"/>
+    <w:lsdException w:name="Normal Table" w:semiHidden="1" w:unhideWhenUsed="1"/>
     <w:lsdException w:name="annotation subject" w:semiHidden="1" w:unhideWhenUsed="1"/>
     <w:lsdException w:name="No List" w:semiHidden="1" w:unhideWhenUsed="1"/>
     <w:lsdException w:name="Outline List 1" w:semiHidden="1" w:unhideWhenUsed="1"/>
@@ -671,8 +714,10 @@
     <w:lsdException w:name="Table Subtle 2" w:semiHidden="1" w:unhideWhenUsed="1"/>
     <w:lsdException w:name="Table Web 1" w:semiHidden="1" w:unhideWhenUsed="1"/>
     <w:lsdException w:name="Table Web 2" w:semiHidden="1" w:unhideWhenUsed="1"/>
+    <w:lsdException w:name="Table Web 3" w:semiHidden="1" w:unhideWhenUsed="1"/>
     <w:lsdException w:name="Balloon Text" w:semiHidden="1" w:unhideWhenUsed="1"/>
     <w:lsdException w:name="Table Grid" w:uiPriority="39"/>
+    <w:lsdException w:name="Table Theme" w:semiHidden="1" w:unhideWhenUsed="1"/>
     <w:lsdException w:name="Placeholder Text" w:semiHidden="1"/>
     <w:lsdException w:name="No Spacing" w:uiPriority="1" w:qFormat="1"/>
     <w:lsdException w:name="Light Shading" w:uiPriority="60"/>

</xml_diff>